<commit_message>
Final testing documentation update
</commit_message>
<xml_diff>
--- a/Testing Docs Patterns/План Автоматизации тестирования веб страницы.docx
+++ b/Testing Docs Patterns/План Автоматизации тестирования веб страницы.docx
@@ -12,8 +12,6 @@
           <w:lang w:val="ru-RU"/>
         </w:rPr>
       </w:pPr>
-      <w:bookmarkStart w:id="0" w:name="_GoBack"/>
-      <w:bookmarkEnd w:id="0"/>
       <w:r>
         <w:rPr>
           <w:b/>
@@ -24,7 +22,7 @@
         </w:rPr>
         <w:t xml:space="preserve">План автоматизации тестирования страницы </w:t>
       </w:r>
-      <w:hyperlink r:id="rId5" w:history="1">
+      <w:hyperlink r:id="rId5" w:anchor="/order" w:history="1">
         <w:r>
           <w:rPr>
             <w:rStyle w:val="Hyperlink"/>
@@ -908,56 +906,8 @@
         </w:rPr>
         <w:t>человеко-часов.</w:t>
       </w:r>
-    </w:p>
-    <w:p>
-      <w:pPr>
-        <w:rPr>
-          <w:sz w:val="24"/>
-          <w:szCs w:val="24"/>
-          <w:lang w:val="ru-RU"/>
-        </w:rPr>
-      </w:pPr>
-    </w:p>
-    <w:p>
-      <w:pPr>
-        <w:pStyle w:val="ListParagraph"/>
-        <w:rPr>
-          <w:sz w:val="24"/>
-          <w:szCs w:val="24"/>
-          <w:lang w:val="ru-RU"/>
-        </w:rPr>
-      </w:pPr>
-    </w:p>
-    <w:p>
-      <w:pPr>
-        <w:pStyle w:val="ListParagraph"/>
-        <w:rPr>
-          <w:sz w:val="24"/>
-          <w:szCs w:val="24"/>
-          <w:lang w:val="ru-RU"/>
-        </w:rPr>
-      </w:pPr>
-    </w:p>
-    <w:p>
-      <w:pPr>
-        <w:ind w:left="1140"/>
-        <w:rPr>
-          <w:sz w:val="24"/>
-          <w:szCs w:val="24"/>
-          <w:lang w:val="ru-RU"/>
-        </w:rPr>
-      </w:pPr>
-    </w:p>
-    <w:p>
-      <w:pPr>
-        <w:pStyle w:val="ListParagraph"/>
-        <w:ind w:left="1500"/>
-        <w:rPr>
-          <w:sz w:val="24"/>
-          <w:szCs w:val="24"/>
-          <w:lang w:val="ru-RU"/>
-        </w:rPr>
-      </w:pPr>
+      <w:bookmarkStart w:id="0" w:name="_GoBack"/>
+      <w:bookmarkEnd w:id="0"/>
     </w:p>
     <w:sectPr>
       <w:pgSz w:w="12240" w:h="15840"/>

</xml_diff>